<commit_message>
Update menu for small resolution screens
</commit_message>
<xml_diff>
--- a/doc/Pristatymas.docx
+++ b/doc/Pristatymas.docx
@@ -9,14 +9,524 @@
           <w:szCs w:val="36"/>
         </w:rPr>
       </w:pPr>
+      <w:r>
+        <w:rPr>
+          <w:sz w:val="36"/>
+          <w:szCs w:val="36"/>
+        </w:rPr>
+        <w:t>Pristatymas:</w:t>
+      </w:r>
+    </w:p>
+    <w:p>
+      <w:pPr>
+        <w:pStyle w:val="ListParagraph"/>
+        <w:numPr>
+          <w:ilvl w:val="0"/>
+          <w:numId w:val="1"/>
+        </w:numPr>
+        <w:rPr>
+          <w:sz w:val="36"/>
+          <w:szCs w:val="36"/>
+        </w:rPr>
+      </w:pPr>
+      <w:r>
+        <w:rPr>
+          <w:sz w:val="36"/>
+          <w:szCs w:val="36"/>
+        </w:rPr>
+        <w:t>Prisistatymas</w:t>
+      </w:r>
+    </w:p>
+    <w:p>
+      <w:pPr>
+        <w:pStyle w:val="ListParagraph"/>
+        <w:numPr>
+          <w:ilvl w:val="0"/>
+          <w:numId w:val="1"/>
+        </w:numPr>
+        <w:rPr>
+          <w:sz w:val="36"/>
+          <w:szCs w:val="36"/>
+        </w:rPr>
+      </w:pPr>
+      <w:r>
+        <w:rPr>
+          <w:sz w:val="36"/>
+          <w:szCs w:val="36"/>
+        </w:rPr>
+        <w:t>P</w:t>
+      </w:r>
+      <w:r>
+        <w:rPr>
+          <w:sz w:val="36"/>
+          <w:szCs w:val="36"/>
+        </w:rPr>
+        <w:t>rojekto apibūdinimas</w:t>
+      </w:r>
+    </w:p>
+    <w:p>
+      <w:pPr>
+        <w:pStyle w:val="ListParagraph"/>
+        <w:numPr>
+          <w:ilvl w:val="1"/>
+          <w:numId w:val="1"/>
+        </w:numPr>
+        <w:rPr>
+          <w:sz w:val="36"/>
+          <w:szCs w:val="36"/>
+        </w:rPr>
+      </w:pPr>
+      <w:r>
+        <w:rPr>
+          <w:sz w:val="36"/>
+          <w:szCs w:val="36"/>
+        </w:rPr>
+        <w:t>Darbo tikslas</w:t>
+      </w:r>
+    </w:p>
+    <w:p>
+      <w:pPr>
+        <w:pStyle w:val="ListParagraph"/>
+        <w:numPr>
+          <w:ilvl w:val="1"/>
+          <w:numId w:val="1"/>
+        </w:numPr>
+        <w:rPr>
+          <w:sz w:val="36"/>
+          <w:szCs w:val="36"/>
+        </w:rPr>
+      </w:pPr>
+      <w:r>
+        <w:rPr>
+          <w:sz w:val="36"/>
+          <w:szCs w:val="36"/>
+        </w:rPr>
+        <w:t>Projekto apimtis</w:t>
+      </w:r>
+    </w:p>
+    <w:p>
+      <w:pPr>
+        <w:jc w:val="both"/>
+        <w:rPr>
+          <w:sz w:val="26"/>
+          <w:szCs w:val="26"/>
+        </w:rPr>
+      </w:pPr>
+      <w:r>
+        <w:rPr>
+          <w:sz w:val="26"/>
+          <w:szCs w:val="26"/>
+        </w:rPr>
+        <w:t>Sistemą sudaro 5</w:t>
+      </w:r>
+      <w:r>
+        <w:rPr>
+          <w:sz w:val="26"/>
+          <w:szCs w:val="26"/>
+        </w:rPr>
+        <w:t>8</w:t>
+      </w:r>
+      <w:r>
+        <w:rPr>
+          <w:sz w:val="26"/>
+          <w:szCs w:val="26"/>
+        </w:rPr>
+        <w:t xml:space="preserve">00 rašyta rankiniu būdų, taip pat didelė dalis kodo yra generuojama naudojant įvairias komandas. </w:t>
+      </w:r>
+      <w:proofErr w:type="spellStart"/>
+      <w:r>
+        <w:rPr>
+          <w:sz w:val="26"/>
+          <w:szCs w:val="26"/>
+        </w:rPr>
+        <w:t>Backendas</w:t>
+      </w:r>
+      <w:proofErr w:type="spellEnd"/>
+      <w:r>
+        <w:rPr>
+          <w:sz w:val="26"/>
+          <w:szCs w:val="26"/>
+        </w:rPr>
+        <w:t xml:space="preserve"> buvo parašytas naudojant C</w:t>
+      </w:r>
+      <w:r>
+        <w:rPr>
+          <w:sz w:val="26"/>
+          <w:szCs w:val="26"/>
+          <w:lang w:val="en-US"/>
+        </w:rPr>
+        <w:t xml:space="preserve"># </w:t>
+      </w:r>
+      <w:proofErr w:type="spellStart"/>
+      <w:r>
+        <w:rPr>
+          <w:sz w:val="26"/>
+          <w:szCs w:val="26"/>
+          <w:lang w:val="en-US"/>
+        </w:rPr>
+        <w:t>programavimo</w:t>
+      </w:r>
+      <w:proofErr w:type="spellEnd"/>
+      <w:r>
+        <w:rPr>
+          <w:sz w:val="26"/>
+          <w:szCs w:val="26"/>
+          <w:lang w:val="en-US"/>
+        </w:rPr>
+        <w:t xml:space="preserve"> </w:t>
+      </w:r>
+      <w:proofErr w:type="spellStart"/>
+      <w:r>
+        <w:rPr>
+          <w:sz w:val="26"/>
+          <w:szCs w:val="26"/>
+          <w:lang w:val="en-US"/>
+        </w:rPr>
+        <w:t>kalb</w:t>
+      </w:r>
+      <w:proofErr w:type="spellEnd"/>
+      <w:r>
+        <w:rPr>
+          <w:sz w:val="26"/>
+          <w:szCs w:val="26"/>
+        </w:rPr>
+        <w:t xml:space="preserve">ą ir jį sudarė apie 2700 eilučių. </w:t>
+      </w:r>
+      <w:proofErr w:type="spellStart"/>
+      <w:r>
+        <w:rPr>
+          <w:sz w:val="26"/>
+          <w:szCs w:val="26"/>
+        </w:rPr>
+        <w:t>Frontendo</w:t>
+      </w:r>
+      <w:proofErr w:type="spellEnd"/>
+      <w:r>
+        <w:rPr>
+          <w:sz w:val="26"/>
+          <w:szCs w:val="26"/>
+        </w:rPr>
+        <w:t xml:space="preserve"> </w:t>
+      </w:r>
+      <w:proofErr w:type="spellStart"/>
+      <w:r>
+        <w:rPr>
+          <w:sz w:val="26"/>
+          <w:szCs w:val="26"/>
+        </w:rPr>
+        <w:t>paršytas</w:t>
+      </w:r>
+      <w:proofErr w:type="spellEnd"/>
+      <w:r>
+        <w:rPr>
+          <w:sz w:val="26"/>
+          <w:szCs w:val="26"/>
+        </w:rPr>
+        <w:t xml:space="preserve"> naudojant HTML, </w:t>
+      </w:r>
+      <w:proofErr w:type="spellStart"/>
+      <w:r>
+        <w:rPr>
+          <w:sz w:val="26"/>
+          <w:szCs w:val="26"/>
+        </w:rPr>
+        <w:t>Typescript</w:t>
+      </w:r>
+      <w:proofErr w:type="spellEnd"/>
+      <w:r>
+        <w:rPr>
+          <w:sz w:val="26"/>
+          <w:szCs w:val="26"/>
+        </w:rPr>
+        <w:t xml:space="preserve"> ir </w:t>
+      </w:r>
+      <w:proofErr w:type="spellStart"/>
+      <w:r>
+        <w:rPr>
+          <w:sz w:val="26"/>
+          <w:szCs w:val="26"/>
+        </w:rPr>
+        <w:t>Css</w:t>
+      </w:r>
+      <w:proofErr w:type="spellEnd"/>
+      <w:r>
+        <w:rPr>
+          <w:sz w:val="26"/>
+          <w:szCs w:val="26"/>
+        </w:rPr>
+        <w:t xml:space="preserve">. Jo ilgis apie 2000 eilučių. Taip pat dar 1100 eilučių sudarė automatiniai testai. Juos taip pat rašyta naudojant </w:t>
+      </w:r>
+      <w:r>
+        <w:rPr>
+          <w:sz w:val="26"/>
+          <w:szCs w:val="26"/>
+          <w:lang w:val="en-US"/>
+        </w:rPr>
+        <w:t xml:space="preserve">C# </w:t>
+      </w:r>
+      <w:proofErr w:type="spellStart"/>
+      <w:r>
+        <w:rPr>
+          <w:sz w:val="26"/>
+          <w:szCs w:val="26"/>
+          <w:lang w:val="en-US"/>
+        </w:rPr>
+        <w:t>programavimo</w:t>
+      </w:r>
+      <w:proofErr w:type="spellEnd"/>
+      <w:r>
+        <w:rPr>
+          <w:sz w:val="26"/>
+          <w:szCs w:val="26"/>
+          <w:lang w:val="en-US"/>
+        </w:rPr>
+        <w:t xml:space="preserve"> </w:t>
+      </w:r>
+      <w:proofErr w:type="spellStart"/>
+      <w:r>
+        <w:rPr>
+          <w:sz w:val="26"/>
+          <w:szCs w:val="26"/>
+          <w:lang w:val="en-US"/>
+        </w:rPr>
+        <w:t>kalb</w:t>
+      </w:r>
+      <w:proofErr w:type="spellEnd"/>
+      <w:r>
+        <w:rPr>
+          <w:sz w:val="26"/>
+          <w:szCs w:val="26"/>
+        </w:rPr>
+        <w:t>ą.</w:t>
+      </w:r>
+    </w:p>
+    <w:p>
+      <w:pPr>
+        <w:pStyle w:val="ListParagraph"/>
+        <w:numPr>
+          <w:ilvl w:val="1"/>
+          <w:numId w:val="1"/>
+        </w:numPr>
+        <w:rPr>
+          <w:sz w:val="36"/>
+          <w:szCs w:val="36"/>
+        </w:rPr>
+      </w:pPr>
+      <w:r>
+        <w:rPr>
+          <w:sz w:val="36"/>
+          <w:szCs w:val="36"/>
+        </w:rPr>
+        <w:t>Sistemos modelis</w:t>
+      </w:r>
+    </w:p>
+    <w:p>
+      <w:pPr>
+        <w:pStyle w:val="ListParagraph"/>
+        <w:numPr>
+          <w:ilvl w:val="1"/>
+          <w:numId w:val="1"/>
+        </w:numPr>
+        <w:rPr>
+          <w:sz w:val="36"/>
+          <w:szCs w:val="36"/>
+        </w:rPr>
+      </w:pPr>
+      <w:proofErr w:type="spellStart"/>
+      <w:r>
+        <w:rPr>
+          <w:sz w:val="36"/>
+          <w:szCs w:val="36"/>
+        </w:rPr>
+        <w:t>Use</w:t>
+      </w:r>
+      <w:proofErr w:type="spellEnd"/>
+      <w:r>
+        <w:rPr>
+          <w:sz w:val="36"/>
+          <w:szCs w:val="36"/>
+        </w:rPr>
+        <w:t xml:space="preserve"> </w:t>
+      </w:r>
+      <w:proofErr w:type="spellStart"/>
+      <w:r>
+        <w:rPr>
+          <w:sz w:val="36"/>
+          <w:szCs w:val="36"/>
+        </w:rPr>
+        <w:t>case</w:t>
+      </w:r>
+      <w:proofErr w:type="spellEnd"/>
+    </w:p>
+    <w:p>
+      <w:pPr>
+        <w:pStyle w:val="ListParagraph"/>
+        <w:numPr>
+          <w:ilvl w:val="1"/>
+          <w:numId w:val="1"/>
+        </w:numPr>
+        <w:rPr>
+          <w:sz w:val="36"/>
+          <w:szCs w:val="36"/>
+        </w:rPr>
+      </w:pPr>
+      <w:r>
+        <w:rPr>
+          <w:sz w:val="36"/>
+          <w:szCs w:val="36"/>
+        </w:rPr>
+        <w:t>Nefunkciniai reikalavimai</w:t>
+      </w:r>
+    </w:p>
+    <w:p>
+      <w:pPr>
+        <w:pStyle w:val="ListParagraph"/>
+        <w:numPr>
+          <w:ilvl w:val="0"/>
+          <w:numId w:val="1"/>
+        </w:numPr>
+        <w:rPr>
+          <w:sz w:val="36"/>
+          <w:szCs w:val="36"/>
+        </w:rPr>
+      </w:pPr>
+      <w:r>
+        <w:rPr>
+          <w:sz w:val="36"/>
+          <w:szCs w:val="36"/>
+        </w:rPr>
+        <w:t>P</w:t>
+      </w:r>
+      <w:r>
+        <w:rPr>
+          <w:sz w:val="36"/>
+          <w:szCs w:val="36"/>
+        </w:rPr>
+        <w:t>rojekto detalizavimas ir realizacija</w:t>
+      </w:r>
+    </w:p>
+    <w:p>
+      <w:pPr>
+        <w:pStyle w:val="ListParagraph"/>
+        <w:numPr>
+          <w:ilvl w:val="1"/>
+          <w:numId w:val="1"/>
+        </w:numPr>
+        <w:rPr>
+          <w:sz w:val="36"/>
+          <w:szCs w:val="36"/>
+        </w:rPr>
+      </w:pPr>
+      <w:r>
+        <w:rPr>
+          <w:sz w:val="36"/>
+          <w:szCs w:val="36"/>
+        </w:rPr>
+        <w:t>Technologijos</w:t>
+      </w:r>
+    </w:p>
+    <w:p>
+      <w:pPr>
+        <w:pStyle w:val="ListParagraph"/>
+        <w:numPr>
+          <w:ilvl w:val="1"/>
+          <w:numId w:val="1"/>
+        </w:numPr>
+        <w:rPr>
+          <w:sz w:val="36"/>
+          <w:szCs w:val="36"/>
+        </w:rPr>
+      </w:pPr>
+      <w:r>
+        <w:rPr>
+          <w:sz w:val="36"/>
+          <w:szCs w:val="36"/>
+        </w:rPr>
+        <w:t>Detalus sistemos išdėstymo modelis</w:t>
+      </w:r>
+    </w:p>
+    <w:p>
+      <w:pPr>
+        <w:pStyle w:val="ListParagraph"/>
+        <w:numPr>
+          <w:ilvl w:val="1"/>
+          <w:numId w:val="1"/>
+        </w:numPr>
+        <w:rPr>
+          <w:sz w:val="36"/>
+          <w:szCs w:val="36"/>
+        </w:rPr>
+      </w:pPr>
+      <w:r>
+        <w:rPr>
+          <w:sz w:val="36"/>
+          <w:szCs w:val="36"/>
+        </w:rPr>
+        <w:t>Statinis sistemos modelis</w:t>
+      </w:r>
+    </w:p>
+    <w:p>
+      <w:pPr>
+        <w:pStyle w:val="ListParagraph"/>
+        <w:numPr>
+          <w:ilvl w:val="1"/>
+          <w:numId w:val="1"/>
+        </w:numPr>
+        <w:rPr>
+          <w:sz w:val="36"/>
+          <w:szCs w:val="36"/>
+        </w:rPr>
+      </w:pPr>
+      <w:r>
+        <w:rPr>
+          <w:sz w:val="36"/>
+          <w:szCs w:val="36"/>
+        </w:rPr>
+        <w:t>Sistemos duomenų modelis</w:t>
+      </w:r>
+    </w:p>
+    <w:p>
+      <w:pPr>
+        <w:pStyle w:val="ListParagraph"/>
+        <w:numPr>
+          <w:ilvl w:val="1"/>
+          <w:numId w:val="1"/>
+        </w:numPr>
+        <w:rPr>
+          <w:sz w:val="36"/>
+          <w:szCs w:val="36"/>
+        </w:rPr>
+      </w:pPr>
+      <w:r>
+        <w:rPr>
+          <w:sz w:val="36"/>
+          <w:szCs w:val="36"/>
+        </w:rPr>
+        <w:t>Darbų išdėstymo algoritmas</w:t>
+      </w:r>
+    </w:p>
+    <w:p>
+      <w:pPr>
+        <w:pStyle w:val="ListParagraph"/>
+        <w:numPr>
+          <w:ilvl w:val="0"/>
+          <w:numId w:val="1"/>
+        </w:numPr>
+        <w:rPr>
+          <w:sz w:val="36"/>
+          <w:szCs w:val="36"/>
+        </w:rPr>
+      </w:pPr>
+      <w:r>
+        <w:rPr>
+          <w:sz w:val="36"/>
+          <w:szCs w:val="36"/>
+          <w:lang w:val="en-US"/>
+        </w:rPr>
+        <w:t>Rezultatai</w:t>
+      </w:r>
       <w:bookmarkStart w:id="0" w:name="_GoBack"/>
-      <w:r>
-        <w:rPr>
-          <w:sz w:val="36"/>
-          <w:szCs w:val="36"/>
-        </w:rPr>
-        <w:t>Pristatymas:</w:t>
-      </w:r>
+      <w:bookmarkEnd w:id="0"/>
     </w:p>
     <w:p>
       <w:pPr>
@@ -35,7 +545,7 @@
           <w:sz w:val="36"/>
           <w:szCs w:val="36"/>
         </w:rPr>
-        <w:t>Prisistatymas</w:t>
+        <w:t>Testavimas</w:t>
       </w:r>
     </w:p>
     <w:p>
@@ -55,301 +565,8 @@
           <w:sz w:val="36"/>
           <w:szCs w:val="36"/>
         </w:rPr>
-        <w:t>P</w:t>
-      </w:r>
-      <w:r>
-        <w:rPr>
-          <w:sz w:val="36"/>
-          <w:szCs w:val="36"/>
-        </w:rPr>
-        <w:t>rojekto apibūdinimas</w:t>
-      </w:r>
-    </w:p>
-    <w:p>
-      <w:pPr>
-        <w:pStyle w:val="ListParagraph"/>
-        <w:numPr>
-          <w:ilvl w:val="1"/>
-          <w:numId w:val="1"/>
-        </w:numPr>
-        <w:rPr>
-          <w:sz w:val="36"/>
-          <w:szCs w:val="36"/>
-        </w:rPr>
-      </w:pPr>
-      <w:r>
-        <w:rPr>
-          <w:sz w:val="36"/>
-          <w:szCs w:val="36"/>
-        </w:rPr>
-        <w:t>Funkcijos</w:t>
-      </w:r>
-    </w:p>
-    <w:p>
-      <w:pPr>
-        <w:pStyle w:val="ListParagraph"/>
-        <w:numPr>
-          <w:ilvl w:val="1"/>
-          <w:numId w:val="1"/>
-        </w:numPr>
-        <w:rPr>
-          <w:sz w:val="36"/>
-          <w:szCs w:val="36"/>
-        </w:rPr>
-      </w:pPr>
-      <w:r>
-        <w:rPr>
-          <w:sz w:val="36"/>
-          <w:szCs w:val="36"/>
-        </w:rPr>
-        <w:t>Apimtis</w:t>
-      </w:r>
-    </w:p>
-    <w:p>
-      <w:pPr>
-        <w:pStyle w:val="ListParagraph"/>
-        <w:numPr>
-          <w:ilvl w:val="1"/>
-          <w:numId w:val="1"/>
-        </w:numPr>
-        <w:rPr>
-          <w:sz w:val="36"/>
-          <w:szCs w:val="36"/>
-        </w:rPr>
-      </w:pPr>
-      <w:r>
-        <w:rPr>
-          <w:sz w:val="36"/>
-          <w:szCs w:val="36"/>
-        </w:rPr>
-        <w:t>Sistemos modelis</w:t>
-      </w:r>
-    </w:p>
-    <w:p>
-      <w:pPr>
-        <w:pStyle w:val="ListParagraph"/>
-        <w:numPr>
-          <w:ilvl w:val="1"/>
-          <w:numId w:val="1"/>
-        </w:numPr>
-        <w:rPr>
-          <w:sz w:val="36"/>
-          <w:szCs w:val="36"/>
-        </w:rPr>
-      </w:pPr>
-      <w:proofErr w:type="spellStart"/>
-      <w:r>
-        <w:rPr>
-          <w:sz w:val="36"/>
-          <w:szCs w:val="36"/>
-        </w:rPr>
-        <w:t>Use</w:t>
-      </w:r>
-      <w:proofErr w:type="spellEnd"/>
-      <w:r>
-        <w:rPr>
-          <w:sz w:val="36"/>
-          <w:szCs w:val="36"/>
-        </w:rPr>
-        <w:t xml:space="preserve"> </w:t>
-      </w:r>
-      <w:proofErr w:type="spellStart"/>
-      <w:r>
-        <w:rPr>
-          <w:sz w:val="36"/>
-          <w:szCs w:val="36"/>
-        </w:rPr>
-        <w:t>case</w:t>
-      </w:r>
-      <w:proofErr w:type="spellEnd"/>
-    </w:p>
-    <w:p>
-      <w:pPr>
-        <w:pStyle w:val="ListParagraph"/>
-        <w:numPr>
-          <w:ilvl w:val="1"/>
-          <w:numId w:val="1"/>
-        </w:numPr>
-        <w:rPr>
-          <w:sz w:val="36"/>
-          <w:szCs w:val="36"/>
-        </w:rPr>
-      </w:pPr>
-      <w:r>
-        <w:rPr>
-          <w:sz w:val="36"/>
-          <w:szCs w:val="36"/>
-        </w:rPr>
-        <w:t>Nefunkciniai reikalavimai</w:t>
-      </w:r>
-    </w:p>
-    <w:p>
-      <w:pPr>
-        <w:pStyle w:val="ListParagraph"/>
-        <w:numPr>
-          <w:ilvl w:val="0"/>
-          <w:numId w:val="1"/>
-        </w:numPr>
-        <w:rPr>
-          <w:sz w:val="36"/>
-          <w:szCs w:val="36"/>
-        </w:rPr>
-      </w:pPr>
-      <w:r>
-        <w:rPr>
-          <w:sz w:val="36"/>
-          <w:szCs w:val="36"/>
-        </w:rPr>
-        <w:t>P</w:t>
-      </w:r>
-      <w:r>
-        <w:rPr>
-          <w:sz w:val="36"/>
-          <w:szCs w:val="36"/>
-        </w:rPr>
-        <w:t>rojekto detalizavimas ir realizacija</w:t>
-      </w:r>
-    </w:p>
-    <w:p>
-      <w:pPr>
-        <w:pStyle w:val="ListParagraph"/>
-        <w:numPr>
-          <w:ilvl w:val="1"/>
-          <w:numId w:val="1"/>
-        </w:numPr>
-        <w:rPr>
-          <w:sz w:val="36"/>
-          <w:szCs w:val="36"/>
-        </w:rPr>
-      </w:pPr>
-      <w:r>
-        <w:rPr>
-          <w:sz w:val="36"/>
-          <w:szCs w:val="36"/>
-        </w:rPr>
-        <w:t>Technologijos</w:t>
-      </w:r>
-    </w:p>
-    <w:p>
-      <w:pPr>
-        <w:pStyle w:val="ListParagraph"/>
-        <w:numPr>
-          <w:ilvl w:val="1"/>
-          <w:numId w:val="1"/>
-        </w:numPr>
-        <w:rPr>
-          <w:sz w:val="36"/>
-          <w:szCs w:val="36"/>
-        </w:rPr>
-      </w:pPr>
-      <w:r>
-        <w:rPr>
-          <w:sz w:val="36"/>
-          <w:szCs w:val="36"/>
-        </w:rPr>
-        <w:t>Detalus sistemos išdėstymo modelis</w:t>
-      </w:r>
-    </w:p>
-    <w:p>
-      <w:pPr>
-        <w:pStyle w:val="ListParagraph"/>
-        <w:numPr>
-          <w:ilvl w:val="1"/>
-          <w:numId w:val="1"/>
-        </w:numPr>
-        <w:rPr>
-          <w:sz w:val="36"/>
-          <w:szCs w:val="36"/>
-        </w:rPr>
-      </w:pPr>
-      <w:r>
-        <w:rPr>
-          <w:sz w:val="36"/>
-          <w:szCs w:val="36"/>
-        </w:rPr>
-        <w:t>Statinis sistemos modelis</w:t>
-      </w:r>
-    </w:p>
-    <w:p>
-      <w:pPr>
-        <w:pStyle w:val="ListParagraph"/>
-        <w:numPr>
-          <w:ilvl w:val="1"/>
-          <w:numId w:val="1"/>
-        </w:numPr>
-        <w:rPr>
-          <w:sz w:val="36"/>
-          <w:szCs w:val="36"/>
-        </w:rPr>
-      </w:pPr>
-      <w:r>
-        <w:rPr>
-          <w:sz w:val="36"/>
-          <w:szCs w:val="36"/>
-        </w:rPr>
-        <w:t>Sistemos duomenų modelis</w:t>
-      </w:r>
-    </w:p>
-    <w:p>
-      <w:pPr>
-        <w:pStyle w:val="ListParagraph"/>
-        <w:numPr>
-          <w:ilvl w:val="1"/>
-          <w:numId w:val="1"/>
-        </w:numPr>
-        <w:rPr>
-          <w:sz w:val="36"/>
-          <w:szCs w:val="36"/>
-        </w:rPr>
-      </w:pPr>
-      <w:r>
-        <w:rPr>
-          <w:sz w:val="36"/>
-          <w:szCs w:val="36"/>
-        </w:rPr>
-        <w:t>Darbų išdėstymo algoritmas</w:t>
-      </w:r>
-    </w:p>
-    <w:p>
-      <w:pPr>
-        <w:pStyle w:val="ListParagraph"/>
-        <w:numPr>
-          <w:ilvl w:val="0"/>
-          <w:numId w:val="1"/>
-        </w:numPr>
-        <w:rPr>
-          <w:sz w:val="36"/>
-          <w:szCs w:val="36"/>
-        </w:rPr>
-      </w:pPr>
-      <w:r>
-        <w:rPr>
-          <w:sz w:val="36"/>
-          <w:szCs w:val="36"/>
-        </w:rPr>
-        <w:t>Testavimas</w:t>
-      </w:r>
-    </w:p>
-    <w:p>
-      <w:pPr>
-        <w:pStyle w:val="ListParagraph"/>
-        <w:numPr>
-          <w:ilvl w:val="0"/>
-          <w:numId w:val="1"/>
-        </w:numPr>
-        <w:rPr>
-          <w:sz w:val="36"/>
-          <w:szCs w:val="36"/>
-        </w:rPr>
-      </w:pPr>
-      <w:r>
-        <w:rPr>
-          <w:sz w:val="36"/>
-          <w:szCs w:val="36"/>
-        </w:rPr>
         <w:t>Išvados</w:t>
       </w:r>
-      <w:bookmarkEnd w:id="0"/>
     </w:p>
     <w:sectPr>
       <w:pgSz w:w="12240" w:h="15840"/>

</xml_diff>

<commit_message>
Presentation, fix main maniu for mobile
</commit_message>
<xml_diff>
--- a/doc/Pristatymas.docx
+++ b/doc/Pristatymas.docx
@@ -39,36 +39,29 @@
     </w:p>
     <w:p>
       <w:pPr>
-        <w:pStyle w:val="ListParagraph"/>
-        <w:numPr>
-          <w:ilvl w:val="0"/>
-          <w:numId w:val="1"/>
-        </w:numPr>
-        <w:rPr>
-          <w:sz w:val="36"/>
-          <w:szCs w:val="36"/>
-        </w:rPr>
-      </w:pPr>
-      <w:r>
-        <w:rPr>
-          <w:sz w:val="36"/>
-          <w:szCs w:val="36"/>
-        </w:rPr>
-        <w:t>P</w:t>
-      </w:r>
-      <w:r>
-        <w:rPr>
-          <w:sz w:val="36"/>
-          <w:szCs w:val="36"/>
-        </w:rPr>
-        <w:t>rojekto apibūdinimas</w:t>
-      </w:r>
-    </w:p>
-    <w:p>
-      <w:pPr>
-        <w:pStyle w:val="ListParagraph"/>
-        <w:numPr>
-          <w:ilvl w:val="1"/>
+        <w:pStyle w:val="Tekstas"/>
+      </w:pPr>
+      <w:r>
+        <w:t xml:space="preserve">Sveiki, esu </w:t>
+      </w:r>
+      <w:r>
+        <w:t>Mantvydas</w:t>
+      </w:r>
+      <w:r>
+        <w:t xml:space="preserve"> Razulevičius.</w:t>
+      </w:r>
+      <w:r>
+        <w:t xml:space="preserve"> Mano bakalaurinio darbo tema yra „Laiko planavimo sistema“</w:t>
+      </w:r>
+      <w:r>
+        <w:t xml:space="preserve">. Vadovas docentas Sigitas Drąsutis. </w:t>
+      </w:r>
+    </w:p>
+    <w:p>
+      <w:pPr>
+        <w:pStyle w:val="ListParagraph"/>
+        <w:numPr>
+          <w:ilvl w:val="0"/>
           <w:numId w:val="1"/>
         </w:numPr>
         <w:rPr>
@@ -86,9 +79,60 @@
     </w:p>
     <w:p>
       <w:pPr>
-        <w:pStyle w:val="ListParagraph"/>
-        <w:numPr>
-          <w:ilvl w:val="1"/>
+        <w:pStyle w:val="Tekstas"/>
+      </w:pPr>
+      <w:r>
+        <w:t xml:space="preserve">Modernioje visuomenėje dėl vis didėjančio gyvenimo tempo tampa vis sunkiau planuoti ir paskirstyti darbus. Atlikti paskirtas užduotis, neatsilikti nuo darbo grafiko padeda išankstinis planavimas. Be tokio planavimo neretai atidedami svarbūs, </w:t>
+      </w:r>
+      <w:r>
+        <w:t>net būtini darbai</w:t>
+      </w:r>
+      <w:r>
+        <w:t>, o vėlavimas juos atlikti žmogui sukelia stresą, kenkiantį jo fizinei ir psichologinei būklei, o įmonėms - grėsmę patirti nuostolius.</w:t>
+      </w:r>
+    </w:p>
+    <w:p>
+      <w:pPr>
+        <w:pStyle w:val="Tekstas"/>
+      </w:pPr>
+      <w:r>
+        <w:t>Sistemos tikslas išspręsti problemas, susijusias su laiko planavimu, paversti jį patogesniu, taip taupant vartotojo laiką. Norint padėti išspręsti</w:t>
+      </w:r>
+      <w:r>
+        <w:t xml:space="preserve"> šią problemą </w:t>
+      </w:r>
+      <w:r>
+        <w:t>bus sukurta programinė įranga,</w:t>
+      </w:r>
+      <w:r>
+        <w:t xml:space="preserve"> kuri būtų patogi vartotojui, bei neperkrauta nereikalingo funkcionalumo.</w:t>
+      </w:r>
+    </w:p>
+    <w:p>
+      <w:pPr>
+        <w:pStyle w:val="ListParagraph"/>
+        <w:numPr>
+          <w:ilvl w:val="0"/>
+          <w:numId w:val="1"/>
+        </w:numPr>
+        <w:rPr>
+          <w:sz w:val="36"/>
+          <w:szCs w:val="36"/>
+        </w:rPr>
+      </w:pPr>
+      <w:r>
+        <w:rPr>
+          <w:sz w:val="36"/>
+          <w:szCs w:val="36"/>
+        </w:rPr>
+        <w:t>Rinkos analizė</w:t>
+      </w:r>
+    </w:p>
+    <w:p>
+      <w:pPr>
+        <w:pStyle w:val="ListParagraph"/>
+        <w:numPr>
+          <w:ilvl w:val="0"/>
           <w:numId w:val="1"/>
         </w:numPr>
         <w:rPr>
@@ -117,416 +161,278 @@
           <w:sz w:val="26"/>
           <w:szCs w:val="26"/>
         </w:rPr>
-        <w:t>Sistemą sudaro 5</w:t>
-      </w:r>
-      <w:r>
-        <w:rPr>
-          <w:sz w:val="26"/>
-          <w:szCs w:val="26"/>
+        <w:t>S</w:t>
+      </w:r>
+      <w:r>
+        <w:rPr>
+          <w:rStyle w:val="TekstasChar"/>
+        </w:rPr>
+        <w:t>istemą sudaro 5</w:t>
+      </w:r>
+      <w:r>
+        <w:rPr>
+          <w:rStyle w:val="TekstasChar"/>
         </w:rPr>
         <w:t>8</w:t>
       </w:r>
       <w:r>
         <w:rPr>
-          <w:sz w:val="26"/>
-          <w:szCs w:val="26"/>
+          <w:rStyle w:val="TekstasChar"/>
         </w:rPr>
         <w:t xml:space="preserve">00 rašyta rankiniu būdų, taip pat didelė dalis kodo yra generuojama naudojant įvairias komandas. </w:t>
       </w:r>
       <w:proofErr w:type="spellStart"/>
       <w:r>
         <w:rPr>
-          <w:sz w:val="26"/>
-          <w:szCs w:val="26"/>
+          <w:rStyle w:val="TekstasChar"/>
         </w:rPr>
         <w:t>Backendas</w:t>
       </w:r>
       <w:proofErr w:type="spellEnd"/>
       <w:r>
         <w:rPr>
-          <w:sz w:val="26"/>
-          <w:szCs w:val="26"/>
-        </w:rPr>
-        <w:t xml:space="preserve"> buvo parašytas naudojant C</w:t>
-      </w:r>
-      <w:r>
-        <w:rPr>
-          <w:sz w:val="26"/>
-          <w:szCs w:val="26"/>
-          <w:lang w:val="en-US"/>
-        </w:rPr>
-        <w:t xml:space="preserve"># </w:t>
+          <w:rStyle w:val="TekstasChar"/>
+        </w:rPr>
+        <w:t xml:space="preserve"> buvo parašytas naudojant C# programavimo kalb</w:t>
+      </w:r>
+      <w:r>
+        <w:rPr>
+          <w:rStyle w:val="TekstasChar"/>
+        </w:rPr>
+        <w:t xml:space="preserve">ą ir jį sudarė apie 2700 eilučių. </w:t>
       </w:r>
       <w:proofErr w:type="spellStart"/>
       <w:r>
         <w:rPr>
-          <w:sz w:val="26"/>
-          <w:szCs w:val="26"/>
-          <w:lang w:val="en-US"/>
-        </w:rPr>
-        <w:t>programavimo</w:t>
+          <w:rStyle w:val="TekstasChar"/>
+        </w:rPr>
+        <w:t>Frontendo</w:t>
       </w:r>
       <w:proofErr w:type="spellEnd"/>
       <w:r>
         <w:rPr>
-          <w:sz w:val="26"/>
-          <w:szCs w:val="26"/>
-          <w:lang w:val="en-US"/>
+          <w:rStyle w:val="TekstasChar"/>
         </w:rPr>
         <w:t xml:space="preserve"> </w:t>
       </w:r>
       <w:proofErr w:type="spellStart"/>
       <w:r>
         <w:rPr>
-          <w:sz w:val="26"/>
-          <w:szCs w:val="26"/>
-          <w:lang w:val="en-US"/>
-        </w:rPr>
-        <w:t>kalb</w:t>
+          <w:rStyle w:val="TekstasChar"/>
+        </w:rPr>
+        <w:t>paršytas</w:t>
       </w:r>
       <w:proofErr w:type="spellEnd"/>
       <w:r>
         <w:rPr>
-          <w:sz w:val="26"/>
-          <w:szCs w:val="26"/>
-        </w:rPr>
-        <w:t xml:space="preserve">ą ir jį sudarė apie 2700 eilučių. </w:t>
+          <w:rStyle w:val="TekstasChar"/>
+        </w:rPr>
+        <w:t xml:space="preserve"> naudojant HTML, </w:t>
       </w:r>
       <w:proofErr w:type="spellStart"/>
       <w:r>
         <w:rPr>
-          <w:sz w:val="26"/>
-          <w:szCs w:val="26"/>
-        </w:rPr>
-        <w:t>Frontendo</w:t>
+          <w:rStyle w:val="TekstasChar"/>
+        </w:rPr>
+        <w:t>Typescript</w:t>
       </w:r>
       <w:proofErr w:type="spellEnd"/>
       <w:r>
         <w:rPr>
-          <w:sz w:val="26"/>
-          <w:szCs w:val="26"/>
+          <w:rStyle w:val="TekstasChar"/>
+        </w:rPr>
+        <w:t xml:space="preserve"> ir </w:t>
+      </w:r>
+      <w:proofErr w:type="spellStart"/>
+      <w:r>
+        <w:rPr>
+          <w:rStyle w:val="TekstasChar"/>
+        </w:rPr>
+        <w:t>Css</w:t>
+      </w:r>
+      <w:proofErr w:type="spellEnd"/>
+      <w:r>
+        <w:rPr>
+          <w:rStyle w:val="TekstasChar"/>
+        </w:rPr>
+        <w:t>. Jo ilgis apie 2000 eilučių. Taip pat dar 1100 eilučių sudarė automatiniai testai. Juos taip pat rašyta naudojant C# programavimo kalbą.</w:t>
+      </w:r>
+    </w:p>
+    <w:p>
+      <w:pPr>
+        <w:pStyle w:val="ListParagraph"/>
+        <w:numPr>
+          <w:ilvl w:val="0"/>
+          <w:numId w:val="1"/>
+        </w:numPr>
+        <w:rPr>
+          <w:sz w:val="36"/>
+          <w:szCs w:val="36"/>
+        </w:rPr>
+      </w:pPr>
+      <w:r>
+        <w:rPr>
+          <w:sz w:val="36"/>
+          <w:szCs w:val="36"/>
+        </w:rPr>
+        <w:t>Panaudojimo atvejai</w:t>
+      </w:r>
+    </w:p>
+    <w:p>
+      <w:pPr>
+        <w:pStyle w:val="ListParagraph"/>
+        <w:numPr>
+          <w:ilvl w:val="0"/>
+          <w:numId w:val="1"/>
+        </w:numPr>
+        <w:rPr>
+          <w:sz w:val="36"/>
+          <w:szCs w:val="36"/>
+        </w:rPr>
+      </w:pPr>
+      <w:r>
+        <w:rPr>
+          <w:sz w:val="36"/>
+          <w:szCs w:val="36"/>
+        </w:rPr>
+        <w:t>Nefunkciniai reikalavimai</w:t>
+      </w:r>
+    </w:p>
+    <w:p>
+      <w:pPr>
+        <w:pStyle w:val="ListParagraph"/>
+        <w:numPr>
+          <w:ilvl w:val="0"/>
+          <w:numId w:val="1"/>
+        </w:numPr>
+        <w:rPr>
+          <w:sz w:val="36"/>
+          <w:szCs w:val="36"/>
+        </w:rPr>
+      </w:pPr>
+      <w:r>
+        <w:rPr>
+          <w:sz w:val="36"/>
+          <w:szCs w:val="36"/>
+        </w:rPr>
+        <w:t>Technologijos</w:t>
+      </w:r>
+    </w:p>
+    <w:p>
+      <w:pPr>
+        <w:pStyle w:val="ListParagraph"/>
+        <w:numPr>
+          <w:ilvl w:val="0"/>
+          <w:numId w:val="1"/>
+        </w:numPr>
+        <w:rPr>
+          <w:sz w:val="36"/>
+          <w:szCs w:val="36"/>
+        </w:rPr>
+      </w:pPr>
+      <w:r>
+        <w:rPr>
+          <w:sz w:val="36"/>
+          <w:szCs w:val="36"/>
+        </w:rPr>
+        <w:t>Išdėstymo diagrama</w:t>
+      </w:r>
+    </w:p>
+    <w:p>
+      <w:pPr>
+        <w:pStyle w:val="ListParagraph"/>
+        <w:numPr>
+          <w:ilvl w:val="0"/>
+          <w:numId w:val="1"/>
+        </w:numPr>
+        <w:rPr>
+          <w:sz w:val="36"/>
+          <w:szCs w:val="36"/>
+        </w:rPr>
+      </w:pPr>
+      <w:r>
+        <w:rPr>
+          <w:sz w:val="36"/>
+          <w:szCs w:val="36"/>
+        </w:rPr>
+        <w:t>Paketų diagrama</w:t>
+      </w:r>
+    </w:p>
+    <w:p>
+      <w:pPr>
+        <w:pStyle w:val="ListParagraph"/>
+        <w:numPr>
+          <w:ilvl w:val="0"/>
+          <w:numId w:val="1"/>
+        </w:numPr>
+        <w:rPr>
+          <w:sz w:val="36"/>
+          <w:szCs w:val="36"/>
+        </w:rPr>
+      </w:pPr>
+      <w:r>
+        <w:rPr>
+          <w:sz w:val="36"/>
+          <w:szCs w:val="36"/>
+        </w:rPr>
+        <w:t>Klasių diagrama</w:t>
+      </w:r>
+    </w:p>
+    <w:p>
+      <w:pPr>
+        <w:pStyle w:val="ListParagraph"/>
+        <w:numPr>
+          <w:ilvl w:val="0"/>
+          <w:numId w:val="1"/>
+        </w:numPr>
+        <w:rPr>
+          <w:sz w:val="36"/>
+          <w:szCs w:val="36"/>
+        </w:rPr>
+      </w:pPr>
+      <w:r>
+        <w:rPr>
+          <w:sz w:val="36"/>
+          <w:szCs w:val="36"/>
+        </w:rPr>
+        <w:t>Duomenų</w:t>
+      </w:r>
+      <w:r>
+        <w:rPr>
+          <w:sz w:val="36"/>
+          <w:szCs w:val="36"/>
         </w:rPr>
         <w:t xml:space="preserve"> </w:t>
-      </w:r>
-      <w:proofErr w:type="spellStart"/>
-      <w:r>
-        <w:rPr>
-          <w:sz w:val="26"/>
-          <w:szCs w:val="26"/>
-        </w:rPr>
-        <w:t>paršytas</w:t>
-      </w:r>
-      <w:proofErr w:type="spellEnd"/>
-      <w:r>
-        <w:rPr>
-          <w:sz w:val="26"/>
-          <w:szCs w:val="26"/>
-        </w:rPr>
-        <w:t xml:space="preserve"> naudojant HTML, </w:t>
-      </w:r>
-      <w:proofErr w:type="spellStart"/>
-      <w:r>
-        <w:rPr>
-          <w:sz w:val="26"/>
-          <w:szCs w:val="26"/>
-        </w:rPr>
-        <w:t>Typescript</w:t>
-      </w:r>
-      <w:proofErr w:type="spellEnd"/>
-      <w:r>
-        <w:rPr>
-          <w:sz w:val="26"/>
-          <w:szCs w:val="26"/>
-        </w:rPr>
-        <w:t xml:space="preserve"> ir </w:t>
-      </w:r>
-      <w:proofErr w:type="spellStart"/>
-      <w:r>
-        <w:rPr>
-          <w:sz w:val="26"/>
-          <w:szCs w:val="26"/>
-        </w:rPr>
-        <w:t>Css</w:t>
-      </w:r>
-      <w:proofErr w:type="spellEnd"/>
-      <w:r>
-        <w:rPr>
-          <w:sz w:val="26"/>
-          <w:szCs w:val="26"/>
-        </w:rPr>
-        <w:t xml:space="preserve">. Jo ilgis apie 2000 eilučių. Taip pat dar 1100 eilučių sudarė automatiniai testai. Juos taip pat rašyta naudojant </w:t>
-      </w:r>
-      <w:r>
-        <w:rPr>
-          <w:sz w:val="26"/>
-          <w:szCs w:val="26"/>
-          <w:lang w:val="en-US"/>
-        </w:rPr>
-        <w:t xml:space="preserve">C# </w:t>
-      </w:r>
-      <w:proofErr w:type="spellStart"/>
-      <w:r>
-        <w:rPr>
-          <w:sz w:val="26"/>
-          <w:szCs w:val="26"/>
-          <w:lang w:val="en-US"/>
-        </w:rPr>
-        <w:t>programavimo</w:t>
-      </w:r>
-      <w:proofErr w:type="spellEnd"/>
-      <w:r>
-        <w:rPr>
-          <w:sz w:val="26"/>
-          <w:szCs w:val="26"/>
-          <w:lang w:val="en-US"/>
-        </w:rPr>
-        <w:t xml:space="preserve"> </w:t>
-      </w:r>
-      <w:proofErr w:type="spellStart"/>
-      <w:r>
-        <w:rPr>
-          <w:sz w:val="26"/>
-          <w:szCs w:val="26"/>
-          <w:lang w:val="en-US"/>
-        </w:rPr>
-        <w:t>kalb</w:t>
-      </w:r>
-      <w:proofErr w:type="spellEnd"/>
-      <w:r>
-        <w:rPr>
-          <w:sz w:val="26"/>
-          <w:szCs w:val="26"/>
-        </w:rPr>
-        <w:t>ą.</w:t>
-      </w:r>
-    </w:p>
-    <w:p>
-      <w:pPr>
-        <w:pStyle w:val="ListParagraph"/>
-        <w:numPr>
-          <w:ilvl w:val="1"/>
-          <w:numId w:val="1"/>
-        </w:numPr>
-        <w:rPr>
-          <w:sz w:val="36"/>
-          <w:szCs w:val="36"/>
-        </w:rPr>
-      </w:pPr>
-      <w:r>
-        <w:rPr>
-          <w:sz w:val="36"/>
-          <w:szCs w:val="36"/>
-        </w:rPr>
-        <w:t>Sistemos modelis</w:t>
-      </w:r>
-    </w:p>
-    <w:p>
-      <w:pPr>
-        <w:pStyle w:val="ListParagraph"/>
-        <w:numPr>
-          <w:ilvl w:val="1"/>
-          <w:numId w:val="1"/>
-        </w:numPr>
-        <w:rPr>
-          <w:sz w:val="36"/>
-          <w:szCs w:val="36"/>
-        </w:rPr>
-      </w:pPr>
-      <w:proofErr w:type="spellStart"/>
-      <w:r>
-        <w:rPr>
-          <w:sz w:val="36"/>
-          <w:szCs w:val="36"/>
-        </w:rPr>
-        <w:t>Use</w:t>
-      </w:r>
-      <w:proofErr w:type="spellEnd"/>
-      <w:r>
-        <w:rPr>
-          <w:sz w:val="36"/>
-          <w:szCs w:val="36"/>
-        </w:rPr>
-        <w:t xml:space="preserve"> </w:t>
-      </w:r>
-      <w:proofErr w:type="spellStart"/>
-      <w:r>
-        <w:rPr>
-          <w:sz w:val="36"/>
-          <w:szCs w:val="36"/>
-        </w:rPr>
-        <w:t>case</w:t>
-      </w:r>
-      <w:proofErr w:type="spellEnd"/>
-    </w:p>
-    <w:p>
-      <w:pPr>
-        <w:pStyle w:val="ListParagraph"/>
-        <w:numPr>
-          <w:ilvl w:val="1"/>
-          <w:numId w:val="1"/>
-        </w:numPr>
-        <w:rPr>
-          <w:sz w:val="36"/>
-          <w:szCs w:val="36"/>
-        </w:rPr>
-      </w:pPr>
-      <w:r>
-        <w:rPr>
-          <w:sz w:val="36"/>
-          <w:szCs w:val="36"/>
-        </w:rPr>
-        <w:t>Nefunkciniai reikalavimai</w:t>
-      </w:r>
-    </w:p>
-    <w:p>
-      <w:pPr>
-        <w:pStyle w:val="ListParagraph"/>
-        <w:numPr>
-          <w:ilvl w:val="0"/>
-          <w:numId w:val="1"/>
-        </w:numPr>
-        <w:rPr>
-          <w:sz w:val="36"/>
-          <w:szCs w:val="36"/>
-        </w:rPr>
-      </w:pPr>
-      <w:r>
-        <w:rPr>
-          <w:sz w:val="36"/>
-          <w:szCs w:val="36"/>
-        </w:rPr>
-        <w:t>P</w:t>
-      </w:r>
-      <w:r>
-        <w:rPr>
-          <w:sz w:val="36"/>
-          <w:szCs w:val="36"/>
-        </w:rPr>
-        <w:t>rojekto detalizavimas ir realizacija</w:t>
-      </w:r>
-    </w:p>
-    <w:p>
-      <w:pPr>
-        <w:pStyle w:val="ListParagraph"/>
-        <w:numPr>
-          <w:ilvl w:val="1"/>
-          <w:numId w:val="1"/>
-        </w:numPr>
-        <w:rPr>
-          <w:sz w:val="36"/>
-          <w:szCs w:val="36"/>
-        </w:rPr>
-      </w:pPr>
-      <w:r>
-        <w:rPr>
-          <w:sz w:val="36"/>
-          <w:szCs w:val="36"/>
-        </w:rPr>
-        <w:t>Technologijos</w:t>
-      </w:r>
-    </w:p>
-    <w:p>
-      <w:pPr>
-        <w:pStyle w:val="ListParagraph"/>
-        <w:numPr>
-          <w:ilvl w:val="1"/>
-          <w:numId w:val="1"/>
-        </w:numPr>
-        <w:rPr>
-          <w:sz w:val="36"/>
-          <w:szCs w:val="36"/>
-        </w:rPr>
-      </w:pPr>
-      <w:r>
-        <w:rPr>
-          <w:sz w:val="36"/>
-          <w:szCs w:val="36"/>
-        </w:rPr>
-        <w:t>Detalus sistemos išdėstymo modelis</w:t>
-      </w:r>
-    </w:p>
-    <w:p>
-      <w:pPr>
-        <w:pStyle w:val="ListParagraph"/>
-        <w:numPr>
-          <w:ilvl w:val="1"/>
-          <w:numId w:val="1"/>
-        </w:numPr>
-        <w:rPr>
-          <w:sz w:val="36"/>
-          <w:szCs w:val="36"/>
-        </w:rPr>
-      </w:pPr>
-      <w:r>
-        <w:rPr>
-          <w:sz w:val="36"/>
-          <w:szCs w:val="36"/>
-        </w:rPr>
-        <w:t>Statinis sistemos modelis</w:t>
-      </w:r>
-    </w:p>
-    <w:p>
-      <w:pPr>
-        <w:pStyle w:val="ListParagraph"/>
-        <w:numPr>
-          <w:ilvl w:val="1"/>
-          <w:numId w:val="1"/>
-        </w:numPr>
-        <w:rPr>
-          <w:sz w:val="36"/>
-          <w:szCs w:val="36"/>
-        </w:rPr>
-      </w:pPr>
-      <w:r>
-        <w:rPr>
-          <w:sz w:val="36"/>
-          <w:szCs w:val="36"/>
-        </w:rPr>
-        <w:t>Sistemos duomenų modelis</w:t>
-      </w:r>
-    </w:p>
-    <w:p>
-      <w:pPr>
-        <w:pStyle w:val="ListParagraph"/>
-        <w:numPr>
-          <w:ilvl w:val="1"/>
-          <w:numId w:val="1"/>
-        </w:numPr>
-        <w:rPr>
-          <w:sz w:val="36"/>
-          <w:szCs w:val="36"/>
-        </w:rPr>
-      </w:pPr>
-      <w:r>
-        <w:rPr>
-          <w:sz w:val="36"/>
-          <w:szCs w:val="36"/>
-        </w:rPr>
-        <w:t>Darbų išdėstymo algoritmas</w:t>
-      </w:r>
-    </w:p>
-    <w:p>
-      <w:pPr>
-        <w:pStyle w:val="ListParagraph"/>
-        <w:numPr>
-          <w:ilvl w:val="0"/>
-          <w:numId w:val="1"/>
-        </w:numPr>
-        <w:rPr>
-          <w:sz w:val="36"/>
-          <w:szCs w:val="36"/>
-        </w:rPr>
-      </w:pPr>
-      <w:r>
-        <w:rPr>
-          <w:sz w:val="36"/>
-          <w:szCs w:val="36"/>
-          <w:lang w:val="en-US"/>
-        </w:rPr>
-        <w:t>Rezultatai</w:t>
       </w:r>
       <w:bookmarkStart w:id="0" w:name="_GoBack"/>
       <w:bookmarkEnd w:id="0"/>
+      <w:r>
+        <w:rPr>
+          <w:sz w:val="36"/>
+          <w:szCs w:val="36"/>
+        </w:rPr>
+        <w:t>modelis</w:t>
+      </w:r>
+    </w:p>
+    <w:p>
+      <w:pPr>
+        <w:pStyle w:val="ListParagraph"/>
+        <w:numPr>
+          <w:ilvl w:val="0"/>
+          <w:numId w:val="1"/>
+        </w:numPr>
+        <w:rPr>
+          <w:sz w:val="36"/>
+          <w:szCs w:val="36"/>
+        </w:rPr>
+      </w:pPr>
+      <w:r>
+        <w:rPr>
+          <w:sz w:val="36"/>
+          <w:szCs w:val="36"/>
+        </w:rPr>
+        <w:t>Darbų išdėstymo algoritmas</w:t>
+      </w:r>
     </w:p>
     <w:p>
       <w:pPr>
@@ -565,6 +471,27 @@
           <w:sz w:val="36"/>
           <w:szCs w:val="36"/>
         </w:rPr>
+        <w:t>Rezultatai</w:t>
+      </w:r>
+    </w:p>
+    <w:p>
+      <w:pPr>
+        <w:pStyle w:val="ListParagraph"/>
+        <w:numPr>
+          <w:ilvl w:val="0"/>
+          <w:numId w:val="1"/>
+        </w:numPr>
+        <w:rPr>
+          <w:sz w:val="36"/>
+          <w:szCs w:val="36"/>
+        </w:rPr>
+      </w:pPr>
+      <w:r>
+        <w:rPr>
+          <w:sz w:val="36"/>
+          <w:szCs w:val="36"/>
+        </w:rPr>
+        <w:lastRenderedPageBreak/>
         <w:t>Išvados</w:t>
       </w:r>
     </w:p>
@@ -583,7 +510,7 @@
   <w:abstractNum w:abstractNumId="0">
     <w:nsid w:val="27F04A76"/>
     <w:multiLevelType w:val="hybridMultilevel"/>
-    <w:tmpl w:val="AD66B3BE"/>
+    <w:tmpl w:val="60527F48"/>
     <w:lvl w:ilvl="0" w:tplc="0409000F">
       <w:start w:val="1"/>
       <w:numFmt w:val="decimal"/>
@@ -1072,7 +999,6 @@
   <w:style w:type="character" w:default="1" w:styleId="DefaultParagraphFont">
     <w:name w:val="Default Paragraph Font"/>
     <w:uiPriority w:val="1"/>
-    <w:semiHidden/>
     <w:unhideWhenUsed/>
   </w:style>
   <w:style w:type="table" w:default="1" w:styleId="TableNormal">
@@ -1106,6 +1032,33 @@
       <w:ind w:left="720"/>
       <w:contextualSpacing/>
     </w:pPr>
+  </w:style>
+  <w:style w:type="paragraph" w:customStyle="1" w:styleId="Tekstas">
+    <w:name w:val="Tekstas"/>
+    <w:basedOn w:val="Normal"/>
+    <w:next w:val="Normal"/>
+    <w:link w:val="TekstasChar"/>
+    <w:qFormat/>
+    <w:rsid w:val="0018367D"/>
+    <w:pPr>
+      <w:spacing w:after="200" w:line="276" w:lineRule="auto"/>
+      <w:jc w:val="both"/>
+    </w:pPr>
+    <w:rPr>
+      <w:rFonts w:cs="Times New Roman"/>
+      <w:szCs w:val="24"/>
+    </w:rPr>
+  </w:style>
+  <w:style w:type="character" w:customStyle="1" w:styleId="TekstasChar">
+    <w:name w:val="Tekstas Char"/>
+    <w:basedOn w:val="DefaultParagraphFont"/>
+    <w:link w:val="Tekstas"/>
+    <w:rsid w:val="0018367D"/>
+    <w:rPr>
+      <w:rFonts w:cs="Times New Roman"/>
+      <w:szCs w:val="24"/>
+      <w:lang w:val="lt-LT"/>
+    </w:rPr>
   </w:style>
 </w:styles>
 </file>

</xml_diff>

<commit_message>
Ceated schedule info view
</commit_message>
<xml_diff>
--- a/doc/Pristatymas.docx
+++ b/doc/Pristatymas.docx
@@ -179,83 +179,13 @@
         <w:rPr>
           <w:rStyle w:val="TekstasChar"/>
         </w:rPr>
-        <w:t xml:space="preserve">00 rašyta rankiniu būdų, taip pat didelė dalis kodo yra generuojama naudojant įvairias komandas. </w:t>
-      </w:r>
-      <w:proofErr w:type="spellStart"/>
+        <w:t>00 rašyta rankiniu būdų, taip pat didelė dalis kodo yra generuojama naudojant įvairias komandas. Backendas buvo parašytas naudojant C# programavimo kalb</w:t>
+      </w:r>
       <w:r>
         <w:rPr>
           <w:rStyle w:val="TekstasChar"/>
         </w:rPr>
-        <w:t>Backendas</w:t>
-      </w:r>
-      <w:proofErr w:type="spellEnd"/>
-      <w:r>
-        <w:rPr>
-          <w:rStyle w:val="TekstasChar"/>
-        </w:rPr>
-        <w:t xml:space="preserve"> buvo parašytas naudojant C# programavimo kalb</w:t>
-      </w:r>
-      <w:r>
-        <w:rPr>
-          <w:rStyle w:val="TekstasChar"/>
-        </w:rPr>
-        <w:t xml:space="preserve">ą ir jį sudarė apie 2700 eilučių. </w:t>
-      </w:r>
-      <w:proofErr w:type="spellStart"/>
-      <w:r>
-        <w:rPr>
-          <w:rStyle w:val="TekstasChar"/>
-        </w:rPr>
-        <w:t>Frontendo</w:t>
-      </w:r>
-      <w:proofErr w:type="spellEnd"/>
-      <w:r>
-        <w:rPr>
-          <w:rStyle w:val="TekstasChar"/>
-        </w:rPr>
-        <w:t xml:space="preserve"> </w:t>
-      </w:r>
-      <w:proofErr w:type="spellStart"/>
-      <w:r>
-        <w:rPr>
-          <w:rStyle w:val="TekstasChar"/>
-        </w:rPr>
-        <w:t>paršytas</w:t>
-      </w:r>
-      <w:proofErr w:type="spellEnd"/>
-      <w:r>
-        <w:rPr>
-          <w:rStyle w:val="TekstasChar"/>
-        </w:rPr>
-        <w:t xml:space="preserve"> naudojant HTML, </w:t>
-      </w:r>
-      <w:proofErr w:type="spellStart"/>
-      <w:r>
-        <w:rPr>
-          <w:rStyle w:val="TekstasChar"/>
-        </w:rPr>
-        <w:t>Typescript</w:t>
-      </w:r>
-      <w:proofErr w:type="spellEnd"/>
-      <w:r>
-        <w:rPr>
-          <w:rStyle w:val="TekstasChar"/>
-        </w:rPr>
-        <w:t xml:space="preserve"> ir </w:t>
-      </w:r>
-      <w:proofErr w:type="spellStart"/>
-      <w:r>
-        <w:rPr>
-          <w:rStyle w:val="TekstasChar"/>
-        </w:rPr>
-        <w:t>Css</w:t>
-      </w:r>
-      <w:proofErr w:type="spellEnd"/>
-      <w:r>
-        <w:rPr>
-          <w:rStyle w:val="TekstasChar"/>
-        </w:rPr>
-        <w:t>. Jo ilgis apie 2000 eilučių. Taip pat dar 1100 eilučių sudarė automatiniai testai. Juos taip pat rašyta naudojant C# programavimo kalbą.</w:t>
+        <w:t>ą ir jį sudarė apie 2700 eilučių. Frontendo paršytas naudojant HTML, Typescript ir Css. Jo ilgis apie 2000 eilučių. Taip pat dar 1100 eilučių sudarė automatiniai testai. Juos taip pat rašyta naudojant C# programavimo kalbą.</w:t>
       </w:r>
     </w:p>
     <w:p>
@@ -402,98 +332,114 @@
           <w:sz w:val="36"/>
           <w:szCs w:val="36"/>
         </w:rPr>
-        <w:t xml:space="preserve"> </w:t>
+        <w:t xml:space="preserve"> modelis</w:t>
+      </w:r>
+    </w:p>
+    <w:p>
+      <w:pPr>
+        <w:pStyle w:val="ListParagraph"/>
+        <w:numPr>
+          <w:ilvl w:val="0"/>
+          <w:numId w:val="1"/>
+        </w:numPr>
+        <w:rPr>
+          <w:sz w:val="36"/>
+          <w:szCs w:val="36"/>
+        </w:rPr>
+      </w:pPr>
+      <w:r>
+        <w:rPr>
+          <w:sz w:val="36"/>
+          <w:szCs w:val="36"/>
+        </w:rPr>
+        <w:t>Darbų išdėstymo algoritmas</w:t>
+      </w:r>
+    </w:p>
+    <w:p>
+      <w:pPr>
+        <w:pStyle w:val="ListParagraph"/>
+        <w:numPr>
+          <w:ilvl w:val="0"/>
+          <w:numId w:val="1"/>
+        </w:numPr>
+        <w:rPr>
+          <w:sz w:val="36"/>
+          <w:szCs w:val="36"/>
+        </w:rPr>
+      </w:pPr>
+      <w:r>
+        <w:rPr>
+          <w:sz w:val="36"/>
+          <w:szCs w:val="36"/>
+        </w:rPr>
+        <w:t>Testavimas</w:t>
+      </w:r>
+    </w:p>
+    <w:p>
+      <w:pPr>
+        <w:pStyle w:val="ListParagraph"/>
+        <w:numPr>
+          <w:ilvl w:val="0"/>
+          <w:numId w:val="1"/>
+        </w:numPr>
+        <w:rPr>
+          <w:sz w:val="36"/>
+          <w:szCs w:val="36"/>
+        </w:rPr>
+      </w:pPr>
+      <w:r>
+        <w:rPr>
+          <w:sz w:val="36"/>
+          <w:szCs w:val="36"/>
+        </w:rPr>
+        <w:t>Rezultatai</w:t>
+      </w:r>
+    </w:p>
+    <w:p>
+      <w:pPr>
+        <w:pStyle w:val="ListParagraph"/>
+        <w:numPr>
+          <w:ilvl w:val="0"/>
+          <w:numId w:val="1"/>
+        </w:numPr>
+        <w:rPr>
+          <w:sz w:val="36"/>
+          <w:szCs w:val="36"/>
+        </w:rPr>
+      </w:pPr>
+      <w:r>
+        <w:rPr>
+          <w:sz w:val="36"/>
+          <w:szCs w:val="36"/>
+        </w:rPr>
+        <w:lastRenderedPageBreak/>
+        <w:t>Išvados</w:t>
+      </w:r>
+    </w:p>
+    <w:p>
+      <w:pPr>
+        <w:rPr>
+          <w:sz w:val="36"/>
+          <w:szCs w:val="36"/>
+        </w:rPr>
+      </w:pPr>
+    </w:p>
+    <w:p>
+      <w:pPr>
+        <w:rPr>
+          <w:sz w:val="36"/>
+          <w:szCs w:val="36"/>
+        </w:rPr>
+      </w:pPr>
+      <w:r>
+        <w:rPr>
+          <w:sz w:val="36"/>
+          <w:szCs w:val="36"/>
+        </w:rPr>
+        <w:t>Demo</w:t>
       </w:r>
       <w:bookmarkStart w:id="0" w:name="_GoBack"/>
       <w:bookmarkEnd w:id="0"/>
-      <w:r>
-        <w:rPr>
-          <w:sz w:val="36"/>
-          <w:szCs w:val="36"/>
-        </w:rPr>
-        <w:t>modelis</w:t>
-      </w:r>
-    </w:p>
-    <w:p>
-      <w:pPr>
-        <w:pStyle w:val="ListParagraph"/>
-        <w:numPr>
-          <w:ilvl w:val="0"/>
-          <w:numId w:val="1"/>
-        </w:numPr>
-        <w:rPr>
-          <w:sz w:val="36"/>
-          <w:szCs w:val="36"/>
-        </w:rPr>
-      </w:pPr>
-      <w:r>
-        <w:rPr>
-          <w:sz w:val="36"/>
-          <w:szCs w:val="36"/>
-        </w:rPr>
-        <w:t>Darbų išdėstymo algoritmas</w:t>
-      </w:r>
-    </w:p>
-    <w:p>
-      <w:pPr>
-        <w:pStyle w:val="ListParagraph"/>
-        <w:numPr>
-          <w:ilvl w:val="0"/>
-          <w:numId w:val="1"/>
-        </w:numPr>
-        <w:rPr>
-          <w:sz w:val="36"/>
-          <w:szCs w:val="36"/>
-        </w:rPr>
-      </w:pPr>
-      <w:r>
-        <w:rPr>
-          <w:sz w:val="36"/>
-          <w:szCs w:val="36"/>
-        </w:rPr>
-        <w:t>Testavimas</w:t>
-      </w:r>
-    </w:p>
-    <w:p>
-      <w:pPr>
-        <w:pStyle w:val="ListParagraph"/>
-        <w:numPr>
-          <w:ilvl w:val="0"/>
-          <w:numId w:val="1"/>
-        </w:numPr>
-        <w:rPr>
-          <w:sz w:val="36"/>
-          <w:szCs w:val="36"/>
-        </w:rPr>
-      </w:pPr>
-      <w:r>
-        <w:rPr>
-          <w:sz w:val="36"/>
-          <w:szCs w:val="36"/>
-        </w:rPr>
-        <w:t>Rezultatai</w:t>
-      </w:r>
-    </w:p>
-    <w:p>
-      <w:pPr>
-        <w:pStyle w:val="ListParagraph"/>
-        <w:numPr>
-          <w:ilvl w:val="0"/>
-          <w:numId w:val="1"/>
-        </w:numPr>
-        <w:rPr>
-          <w:sz w:val="36"/>
-          <w:szCs w:val="36"/>
-        </w:rPr>
-      </w:pPr>
-      <w:r>
-        <w:rPr>
-          <w:sz w:val="36"/>
-          <w:szCs w:val="36"/>
-        </w:rPr>
-        <w:lastRenderedPageBreak/>
-        <w:t>Išvados</w:t>
-      </w:r>
     </w:p>
     <w:sectPr>
       <w:pgSz w:w="12240" w:h="15840"/>
@@ -999,6 +945,7 @@
   <w:style w:type="character" w:default="1" w:styleId="DefaultParagraphFont">
     <w:name w:val="Default Paragraph Font"/>
     <w:uiPriority w:val="1"/>
+    <w:semiHidden/>
     <w:unhideWhenUsed/>
   </w:style>
   <w:style w:type="table" w:default="1" w:styleId="TableNormal">

</xml_diff>